<commit_message>
1. soru analitik doğrulanmaya çalışıldı
bu noktada maxwell üzerinden istenen inductance değeri elde edilemedi, denenen yöntemlerin hiçbiri işe yaramadı
</commit_message>
<xml_diff>
--- a/Project1/notlarım.docx
+++ b/Project1/notlarım.docx
@@ -217,6 +217,285 @@
         </w:drawing>
       </w:r>
     </w:p>
+    <w:p/>
+    <w:p/>
+    <w:p/>
+    <w:p>
+      <w:r>
+        <w:rPr>
+          <w:noProof/>
+          <w:lang w:eastAsia="tr-TR"/>
+        </w:rPr>
+        <w:lastRenderedPageBreak/>
+        <w:drawing>
+          <wp:inline distT="0" distB="0" distL="0" distR="0">
+            <wp:extent cx="5591175" cy="799677"/>
+            <wp:effectExtent l="19050" t="0" r="0" b="0"/>
+            <wp:docPr id="12" name="Resim 4"/>
+            <wp:cNvGraphicFramePr>
+              <a:graphicFrameLocks xmlns:a="http://schemas.openxmlformats.org/drawingml/2006/main" noChangeAspect="1"/>
+            </wp:cNvGraphicFramePr>
+            <a:graphic xmlns:a="http://schemas.openxmlformats.org/drawingml/2006/main">
+              <a:graphicData uri="http://schemas.openxmlformats.org/drawingml/2006/picture">
+                <pic:pic xmlns:pic="http://schemas.openxmlformats.org/drawingml/2006/picture">
+                  <pic:nvPicPr>
+                    <pic:cNvPr id="0" name="Picture 4"/>
+                    <pic:cNvPicPr>
+                      <a:picLocks noChangeAspect="1" noChangeArrowheads="1"/>
+                    </pic:cNvPicPr>
+                  </pic:nvPicPr>
+                  <pic:blipFill>
+                    <a:blip r:embed="rId9"/>
+                    <a:srcRect/>
+                    <a:stretch>
+                      <a:fillRect/>
+                    </a:stretch>
+                  </pic:blipFill>
+                  <pic:spPr bwMode="auto">
+                    <a:xfrm>
+                      <a:off x="0" y="0"/>
+                      <a:ext cx="5589327" cy="799413"/>
+                    </a:xfrm>
+                    <a:prstGeom prst="rect">
+                      <a:avLst/>
+                    </a:prstGeom>
+                    <a:noFill/>
+                    <a:ln w="9525">
+                      <a:noFill/>
+                      <a:miter lim="800000"/>
+                      <a:headEnd/>
+                      <a:tailEnd/>
+                    </a:ln>
+                  </pic:spPr>
+                </pic:pic>
+              </a:graphicData>
+            </a:graphic>
+          </wp:inline>
+        </w:drawing>
+      </w:r>
+      <w:r>
+        <w:rPr>
+          <w:noProof/>
+          <w:lang w:eastAsia="tr-TR"/>
+        </w:rPr>
+        <w:drawing>
+          <wp:inline distT="0" distB="0" distL="0" distR="0">
+            <wp:extent cx="5760720" cy="155474"/>
+            <wp:effectExtent l="19050" t="0" r="0" b="0"/>
+            <wp:docPr id="14" name="Resim 7"/>
+            <wp:cNvGraphicFramePr>
+              <a:graphicFrameLocks xmlns:a="http://schemas.openxmlformats.org/drawingml/2006/main" noChangeAspect="1"/>
+            </wp:cNvGraphicFramePr>
+            <a:graphic xmlns:a="http://schemas.openxmlformats.org/drawingml/2006/main">
+              <a:graphicData uri="http://schemas.openxmlformats.org/drawingml/2006/picture">
+                <pic:pic xmlns:pic="http://schemas.openxmlformats.org/drawingml/2006/picture">
+                  <pic:nvPicPr>
+                    <pic:cNvPr id="0" name="Picture 7"/>
+                    <pic:cNvPicPr>
+                      <a:picLocks noChangeAspect="1" noChangeArrowheads="1"/>
+                    </pic:cNvPicPr>
+                  </pic:nvPicPr>
+                  <pic:blipFill>
+                    <a:blip r:embed="rId10"/>
+                    <a:srcRect/>
+                    <a:stretch>
+                      <a:fillRect/>
+                    </a:stretch>
+                  </pic:blipFill>
+                  <pic:spPr bwMode="auto">
+                    <a:xfrm>
+                      <a:off x="0" y="0"/>
+                      <a:ext cx="5760720" cy="155474"/>
+                    </a:xfrm>
+                    <a:prstGeom prst="rect">
+                      <a:avLst/>
+                    </a:prstGeom>
+                    <a:noFill/>
+                    <a:ln w="9525">
+                      <a:noFill/>
+                      <a:miter lim="800000"/>
+                      <a:headEnd/>
+                      <a:tailEnd/>
+                    </a:ln>
+                  </pic:spPr>
+                </pic:pic>
+              </a:graphicData>
+            </a:graphic>
+          </wp:inline>
+        </w:drawing>
+      </w:r>
+    </w:p>
+    <w:p/>
+    <w:p/>
+    <w:p/>
+    <w:p>
+      <w:r>
+        <w:rPr>
+          <w:noProof/>
+          <w:lang w:eastAsia="tr-TR"/>
+        </w:rPr>
+        <w:drawing>
+          <wp:inline distT="0" distB="0" distL="0" distR="0">
+            <wp:extent cx="5760720" cy="3250863"/>
+            <wp:effectExtent l="19050" t="0" r="0" b="0"/>
+            <wp:docPr id="15" name="Resim 10"/>
+            <wp:cNvGraphicFramePr>
+              <a:graphicFrameLocks xmlns:a="http://schemas.openxmlformats.org/drawingml/2006/main" noChangeAspect="1"/>
+            </wp:cNvGraphicFramePr>
+            <a:graphic xmlns:a="http://schemas.openxmlformats.org/drawingml/2006/main">
+              <a:graphicData uri="http://schemas.openxmlformats.org/drawingml/2006/picture">
+                <pic:pic xmlns:pic="http://schemas.openxmlformats.org/drawingml/2006/picture">
+                  <pic:nvPicPr>
+                    <pic:cNvPr id="0" name="Picture 10"/>
+                    <pic:cNvPicPr>
+                      <a:picLocks noChangeAspect="1" noChangeArrowheads="1"/>
+                    </pic:cNvPicPr>
+                  </pic:nvPicPr>
+                  <pic:blipFill>
+                    <a:blip r:embed="rId11"/>
+                    <a:srcRect/>
+                    <a:stretch>
+                      <a:fillRect/>
+                    </a:stretch>
+                  </pic:blipFill>
+                  <pic:spPr bwMode="auto">
+                    <a:xfrm>
+                      <a:off x="0" y="0"/>
+                      <a:ext cx="5760720" cy="3250863"/>
+                    </a:xfrm>
+                    <a:prstGeom prst="rect">
+                      <a:avLst/>
+                    </a:prstGeom>
+                    <a:noFill/>
+                    <a:ln w="9525">
+                      <a:noFill/>
+                      <a:miter lim="800000"/>
+                      <a:headEnd/>
+                      <a:tailEnd/>
+                    </a:ln>
+                  </pic:spPr>
+                </pic:pic>
+              </a:graphicData>
+            </a:graphic>
+          </wp:inline>
+        </w:drawing>
+      </w:r>
+    </w:p>
+    <w:p/>
+    <w:p>
+      <w:r>
+        <w:rPr>
+          <w:noProof/>
+          <w:lang w:eastAsia="tr-TR"/>
+        </w:rPr>
+        <w:lastRenderedPageBreak/>
+        <w:drawing>
+          <wp:inline distT="0" distB="0" distL="0" distR="0">
+            <wp:extent cx="5760720" cy="6903342"/>
+            <wp:effectExtent l="19050" t="0" r="0" b="0"/>
+            <wp:docPr id="17" name="Resim 13"/>
+            <wp:cNvGraphicFramePr>
+              <a:graphicFrameLocks xmlns:a="http://schemas.openxmlformats.org/drawingml/2006/main" noChangeAspect="1"/>
+            </wp:cNvGraphicFramePr>
+            <a:graphic xmlns:a="http://schemas.openxmlformats.org/drawingml/2006/main">
+              <a:graphicData uri="http://schemas.openxmlformats.org/drawingml/2006/picture">
+                <pic:pic xmlns:pic="http://schemas.openxmlformats.org/drawingml/2006/picture">
+                  <pic:nvPicPr>
+                    <pic:cNvPr id="0" name="Picture 13"/>
+                    <pic:cNvPicPr>
+                      <a:picLocks noChangeAspect="1" noChangeArrowheads="1"/>
+                    </pic:cNvPicPr>
+                  </pic:nvPicPr>
+                  <pic:blipFill>
+                    <a:blip r:embed="rId12"/>
+                    <a:srcRect/>
+                    <a:stretch>
+                      <a:fillRect/>
+                    </a:stretch>
+                  </pic:blipFill>
+                  <pic:spPr bwMode="auto">
+                    <a:xfrm>
+                      <a:off x="0" y="0"/>
+                      <a:ext cx="5760720" cy="6903342"/>
+                    </a:xfrm>
+                    <a:prstGeom prst="rect">
+                      <a:avLst/>
+                    </a:prstGeom>
+                    <a:noFill/>
+                    <a:ln w="9525">
+                      <a:noFill/>
+                      <a:miter lim="800000"/>
+                      <a:headEnd/>
+                      <a:tailEnd/>
+                    </a:ln>
+                  </pic:spPr>
+                </pic:pic>
+              </a:graphicData>
+            </a:graphic>
+          </wp:inline>
+        </w:drawing>
+      </w:r>
+    </w:p>
+    <w:p>
+      <w:r>
+        <w:rPr>
+          <w:noProof/>
+          <w:lang w:eastAsia="tr-TR"/>
+        </w:rPr>
+        <w:lastRenderedPageBreak/>
+        <w:drawing>
+          <wp:inline distT="0" distB="0" distL="0" distR="0">
+            <wp:extent cx="5760720" cy="8224424"/>
+            <wp:effectExtent l="19050" t="0" r="0" b="0"/>
+            <wp:docPr id="18" name="Resim 16"/>
+            <wp:cNvGraphicFramePr>
+              <a:graphicFrameLocks xmlns:a="http://schemas.openxmlformats.org/drawingml/2006/main" noChangeAspect="1"/>
+            </wp:cNvGraphicFramePr>
+            <a:graphic xmlns:a="http://schemas.openxmlformats.org/drawingml/2006/main">
+              <a:graphicData uri="http://schemas.openxmlformats.org/drawingml/2006/picture">
+                <pic:pic xmlns:pic="http://schemas.openxmlformats.org/drawingml/2006/picture">
+                  <pic:nvPicPr>
+                    <pic:cNvPr id="0" name="Picture 16"/>
+                    <pic:cNvPicPr>
+                      <a:picLocks noChangeAspect="1" noChangeArrowheads="1"/>
+                    </pic:cNvPicPr>
+                  </pic:nvPicPr>
+                  <pic:blipFill>
+                    <a:blip r:embed="rId13"/>
+                    <a:srcRect/>
+                    <a:stretch>
+                      <a:fillRect/>
+                    </a:stretch>
+                  </pic:blipFill>
+                  <pic:spPr bwMode="auto">
+                    <a:xfrm>
+                      <a:off x="0" y="0"/>
+                      <a:ext cx="5760720" cy="8224424"/>
+                    </a:xfrm>
+                    <a:prstGeom prst="rect">
+                      <a:avLst/>
+                    </a:prstGeom>
+                    <a:noFill/>
+                    <a:ln w="9525">
+                      <a:noFill/>
+                      <a:miter lim="800000"/>
+                      <a:headEnd/>
+                      <a:tailEnd/>
+                    </a:ln>
+                  </pic:spPr>
+                </pic:pic>
+              </a:graphicData>
+            </a:graphic>
+          </wp:inline>
+        </w:drawing>
+      </w:r>
+    </w:p>
+    <w:p>
+      <w:pPr>
+        <w:pStyle w:val="ListeParagraf"/>
+      </w:pPr>
+    </w:p>
+    <w:p/>
     <w:p>
       <w:r>
         <w:rPr>
@@ -242,7 +521,7 @@
                     </pic:cNvPicPr>
                   </pic:nvPicPr>
                   <pic:blipFill>
-                    <a:blip r:embed="rId9"/>
+                    <a:blip r:embed="rId14"/>
                     <a:srcRect/>
                     <a:stretch>
                       <a:fillRect/>

</xml_diff>

<commit_message>
Q1 partA, Q2 tamamlandı
</commit_message>
<xml_diff>
--- a/Project1/notlarım.docx
+++ b/Project1/notlarım.docx
@@ -220,336 +220,6 @@
     <w:p/>
     <w:p/>
     <w:p/>
-    <w:p>
-      <w:r>
-        <w:rPr>
-          <w:noProof/>
-          <w:lang w:eastAsia="tr-TR"/>
-        </w:rPr>
-        <w:lastRenderedPageBreak/>
-        <w:drawing>
-          <wp:inline distT="0" distB="0" distL="0" distR="0">
-            <wp:extent cx="5591175" cy="799677"/>
-            <wp:effectExtent l="19050" t="0" r="0" b="0"/>
-            <wp:docPr id="12" name="Resim 4"/>
-            <wp:cNvGraphicFramePr>
-              <a:graphicFrameLocks xmlns:a="http://schemas.openxmlformats.org/drawingml/2006/main" noChangeAspect="1"/>
-            </wp:cNvGraphicFramePr>
-            <a:graphic xmlns:a="http://schemas.openxmlformats.org/drawingml/2006/main">
-              <a:graphicData uri="http://schemas.openxmlformats.org/drawingml/2006/picture">
-                <pic:pic xmlns:pic="http://schemas.openxmlformats.org/drawingml/2006/picture">
-                  <pic:nvPicPr>
-                    <pic:cNvPr id="0" name="Picture 4"/>
-                    <pic:cNvPicPr>
-                      <a:picLocks noChangeAspect="1" noChangeArrowheads="1"/>
-                    </pic:cNvPicPr>
-                  </pic:nvPicPr>
-                  <pic:blipFill>
-                    <a:blip r:embed="rId9"/>
-                    <a:srcRect/>
-                    <a:stretch>
-                      <a:fillRect/>
-                    </a:stretch>
-                  </pic:blipFill>
-                  <pic:spPr bwMode="auto">
-                    <a:xfrm>
-                      <a:off x="0" y="0"/>
-                      <a:ext cx="5589327" cy="799413"/>
-                    </a:xfrm>
-                    <a:prstGeom prst="rect">
-                      <a:avLst/>
-                    </a:prstGeom>
-                    <a:noFill/>
-                    <a:ln w="9525">
-                      <a:noFill/>
-                      <a:miter lim="800000"/>
-                      <a:headEnd/>
-                      <a:tailEnd/>
-                    </a:ln>
-                  </pic:spPr>
-                </pic:pic>
-              </a:graphicData>
-            </a:graphic>
-          </wp:inline>
-        </w:drawing>
-      </w:r>
-      <w:r>
-        <w:rPr>
-          <w:noProof/>
-          <w:lang w:eastAsia="tr-TR"/>
-        </w:rPr>
-        <w:drawing>
-          <wp:inline distT="0" distB="0" distL="0" distR="0">
-            <wp:extent cx="5760720" cy="155474"/>
-            <wp:effectExtent l="19050" t="0" r="0" b="0"/>
-            <wp:docPr id="14" name="Resim 7"/>
-            <wp:cNvGraphicFramePr>
-              <a:graphicFrameLocks xmlns:a="http://schemas.openxmlformats.org/drawingml/2006/main" noChangeAspect="1"/>
-            </wp:cNvGraphicFramePr>
-            <a:graphic xmlns:a="http://schemas.openxmlformats.org/drawingml/2006/main">
-              <a:graphicData uri="http://schemas.openxmlformats.org/drawingml/2006/picture">
-                <pic:pic xmlns:pic="http://schemas.openxmlformats.org/drawingml/2006/picture">
-                  <pic:nvPicPr>
-                    <pic:cNvPr id="0" name="Picture 7"/>
-                    <pic:cNvPicPr>
-                      <a:picLocks noChangeAspect="1" noChangeArrowheads="1"/>
-                    </pic:cNvPicPr>
-                  </pic:nvPicPr>
-                  <pic:blipFill>
-                    <a:blip r:embed="rId10"/>
-                    <a:srcRect/>
-                    <a:stretch>
-                      <a:fillRect/>
-                    </a:stretch>
-                  </pic:blipFill>
-                  <pic:spPr bwMode="auto">
-                    <a:xfrm>
-                      <a:off x="0" y="0"/>
-                      <a:ext cx="5760720" cy="155474"/>
-                    </a:xfrm>
-                    <a:prstGeom prst="rect">
-                      <a:avLst/>
-                    </a:prstGeom>
-                    <a:noFill/>
-                    <a:ln w="9525">
-                      <a:noFill/>
-                      <a:miter lim="800000"/>
-                      <a:headEnd/>
-                      <a:tailEnd/>
-                    </a:ln>
-                  </pic:spPr>
-                </pic:pic>
-              </a:graphicData>
-            </a:graphic>
-          </wp:inline>
-        </w:drawing>
-      </w:r>
-    </w:p>
-    <w:p/>
-    <w:p/>
-    <w:p/>
-    <w:p>
-      <w:r>
-        <w:rPr>
-          <w:noProof/>
-          <w:lang w:eastAsia="tr-TR"/>
-        </w:rPr>
-        <w:drawing>
-          <wp:inline distT="0" distB="0" distL="0" distR="0">
-            <wp:extent cx="5760720" cy="3250863"/>
-            <wp:effectExtent l="19050" t="0" r="0" b="0"/>
-            <wp:docPr id="15" name="Resim 10"/>
-            <wp:cNvGraphicFramePr>
-              <a:graphicFrameLocks xmlns:a="http://schemas.openxmlformats.org/drawingml/2006/main" noChangeAspect="1"/>
-            </wp:cNvGraphicFramePr>
-            <a:graphic xmlns:a="http://schemas.openxmlformats.org/drawingml/2006/main">
-              <a:graphicData uri="http://schemas.openxmlformats.org/drawingml/2006/picture">
-                <pic:pic xmlns:pic="http://schemas.openxmlformats.org/drawingml/2006/picture">
-                  <pic:nvPicPr>
-                    <pic:cNvPr id="0" name="Picture 10"/>
-                    <pic:cNvPicPr>
-                      <a:picLocks noChangeAspect="1" noChangeArrowheads="1"/>
-                    </pic:cNvPicPr>
-                  </pic:nvPicPr>
-                  <pic:blipFill>
-                    <a:blip r:embed="rId11"/>
-                    <a:srcRect/>
-                    <a:stretch>
-                      <a:fillRect/>
-                    </a:stretch>
-                  </pic:blipFill>
-                  <pic:spPr bwMode="auto">
-                    <a:xfrm>
-                      <a:off x="0" y="0"/>
-                      <a:ext cx="5760720" cy="3250863"/>
-                    </a:xfrm>
-                    <a:prstGeom prst="rect">
-                      <a:avLst/>
-                    </a:prstGeom>
-                    <a:noFill/>
-                    <a:ln w="9525">
-                      <a:noFill/>
-                      <a:miter lim="800000"/>
-                      <a:headEnd/>
-                      <a:tailEnd/>
-                    </a:ln>
-                  </pic:spPr>
-                </pic:pic>
-              </a:graphicData>
-            </a:graphic>
-          </wp:inline>
-        </w:drawing>
-      </w:r>
-    </w:p>
-    <w:p/>
-    <w:p>
-      <w:r>
-        <w:rPr>
-          <w:noProof/>
-          <w:lang w:eastAsia="tr-TR"/>
-        </w:rPr>
-        <w:lastRenderedPageBreak/>
-        <w:drawing>
-          <wp:inline distT="0" distB="0" distL="0" distR="0">
-            <wp:extent cx="5760720" cy="6903342"/>
-            <wp:effectExtent l="19050" t="0" r="0" b="0"/>
-            <wp:docPr id="17" name="Resim 13"/>
-            <wp:cNvGraphicFramePr>
-              <a:graphicFrameLocks xmlns:a="http://schemas.openxmlformats.org/drawingml/2006/main" noChangeAspect="1"/>
-            </wp:cNvGraphicFramePr>
-            <a:graphic xmlns:a="http://schemas.openxmlformats.org/drawingml/2006/main">
-              <a:graphicData uri="http://schemas.openxmlformats.org/drawingml/2006/picture">
-                <pic:pic xmlns:pic="http://schemas.openxmlformats.org/drawingml/2006/picture">
-                  <pic:nvPicPr>
-                    <pic:cNvPr id="0" name="Picture 13"/>
-                    <pic:cNvPicPr>
-                      <a:picLocks noChangeAspect="1" noChangeArrowheads="1"/>
-                    </pic:cNvPicPr>
-                  </pic:nvPicPr>
-                  <pic:blipFill>
-                    <a:blip r:embed="rId12"/>
-                    <a:srcRect/>
-                    <a:stretch>
-                      <a:fillRect/>
-                    </a:stretch>
-                  </pic:blipFill>
-                  <pic:spPr bwMode="auto">
-                    <a:xfrm>
-                      <a:off x="0" y="0"/>
-                      <a:ext cx="5760720" cy="6903342"/>
-                    </a:xfrm>
-                    <a:prstGeom prst="rect">
-                      <a:avLst/>
-                    </a:prstGeom>
-                    <a:noFill/>
-                    <a:ln w="9525">
-                      <a:noFill/>
-                      <a:miter lim="800000"/>
-                      <a:headEnd/>
-                      <a:tailEnd/>
-                    </a:ln>
-                  </pic:spPr>
-                </pic:pic>
-              </a:graphicData>
-            </a:graphic>
-          </wp:inline>
-        </w:drawing>
-      </w:r>
-    </w:p>
-    <w:p>
-      <w:r>
-        <w:rPr>
-          <w:noProof/>
-          <w:lang w:eastAsia="tr-TR"/>
-        </w:rPr>
-        <w:lastRenderedPageBreak/>
-        <w:drawing>
-          <wp:inline distT="0" distB="0" distL="0" distR="0">
-            <wp:extent cx="5760720" cy="8224424"/>
-            <wp:effectExtent l="19050" t="0" r="0" b="0"/>
-            <wp:docPr id="18" name="Resim 16"/>
-            <wp:cNvGraphicFramePr>
-              <a:graphicFrameLocks xmlns:a="http://schemas.openxmlformats.org/drawingml/2006/main" noChangeAspect="1"/>
-            </wp:cNvGraphicFramePr>
-            <a:graphic xmlns:a="http://schemas.openxmlformats.org/drawingml/2006/main">
-              <a:graphicData uri="http://schemas.openxmlformats.org/drawingml/2006/picture">
-                <pic:pic xmlns:pic="http://schemas.openxmlformats.org/drawingml/2006/picture">
-                  <pic:nvPicPr>
-                    <pic:cNvPr id="0" name="Picture 16"/>
-                    <pic:cNvPicPr>
-                      <a:picLocks noChangeAspect="1" noChangeArrowheads="1"/>
-                    </pic:cNvPicPr>
-                  </pic:nvPicPr>
-                  <pic:blipFill>
-                    <a:blip r:embed="rId13"/>
-                    <a:srcRect/>
-                    <a:stretch>
-                      <a:fillRect/>
-                    </a:stretch>
-                  </pic:blipFill>
-                  <pic:spPr bwMode="auto">
-                    <a:xfrm>
-                      <a:off x="0" y="0"/>
-                      <a:ext cx="5760720" cy="8224424"/>
-                    </a:xfrm>
-                    <a:prstGeom prst="rect">
-                      <a:avLst/>
-                    </a:prstGeom>
-                    <a:noFill/>
-                    <a:ln w="9525">
-                      <a:noFill/>
-                      <a:miter lim="800000"/>
-                      <a:headEnd/>
-                      <a:tailEnd/>
-                    </a:ln>
-                  </pic:spPr>
-                </pic:pic>
-              </a:graphicData>
-            </a:graphic>
-          </wp:inline>
-        </w:drawing>
-      </w:r>
-    </w:p>
-    <w:p>
-      <w:pPr>
-        <w:pStyle w:val="ListeParagraf"/>
-      </w:pPr>
-    </w:p>
-    <w:p/>
-    <w:p>
-      <w:r>
-        <w:rPr>
-          <w:noProof/>
-          <w:lang w:eastAsia="tr-TR"/>
-        </w:rPr>
-        <w:lastRenderedPageBreak/>
-        <w:drawing>
-          <wp:inline distT="0" distB="0" distL="0" distR="0">
-            <wp:extent cx="5760720" cy="3044431"/>
-            <wp:effectExtent l="19050" t="0" r="0" b="0"/>
-            <wp:docPr id="13" name="Resim 13"/>
-            <wp:cNvGraphicFramePr>
-              <a:graphicFrameLocks xmlns:a="http://schemas.openxmlformats.org/drawingml/2006/main" noChangeAspect="1"/>
-            </wp:cNvGraphicFramePr>
-            <a:graphic xmlns:a="http://schemas.openxmlformats.org/drawingml/2006/main">
-              <a:graphicData uri="http://schemas.openxmlformats.org/drawingml/2006/picture">
-                <pic:pic xmlns:pic="http://schemas.openxmlformats.org/drawingml/2006/picture">
-                  <pic:nvPicPr>
-                    <pic:cNvPr id="0" name="Picture 13"/>
-                    <pic:cNvPicPr>
-                      <a:picLocks noChangeAspect="1" noChangeArrowheads="1"/>
-                    </pic:cNvPicPr>
-                  </pic:nvPicPr>
-                  <pic:blipFill>
-                    <a:blip r:embed="rId14"/>
-                    <a:srcRect/>
-                    <a:stretch>
-                      <a:fillRect/>
-                    </a:stretch>
-                  </pic:blipFill>
-                  <pic:spPr bwMode="auto">
-                    <a:xfrm>
-                      <a:off x="0" y="0"/>
-                      <a:ext cx="5760720" cy="3044431"/>
-                    </a:xfrm>
-                    <a:prstGeom prst="rect">
-                      <a:avLst/>
-                    </a:prstGeom>
-                    <a:noFill/>
-                    <a:ln w="9525">
-                      <a:noFill/>
-                      <a:miter lim="800000"/>
-                      <a:headEnd/>
-                      <a:tailEnd/>
-                    </a:ln>
-                  </pic:spPr>
-                </pic:pic>
-              </a:graphicData>
-            </a:graphic>
-          </wp:inline>
-        </w:drawing>
-      </w:r>
-    </w:p>
     <w:p>
       <w:pPr>
         <w:pStyle w:val="ListeParagraf"/>

</xml_diff>